<commit_message>
Aggiunto template tabella Test Case al Test Plan
</commit_message>
<xml_diff>
--- a/documentazione/System Design Document/SDD.docx
+++ b/documentazione/System Design Document/SDD.docx
@@ -17,14 +17,8 @@
           <w:noProof/>
         </w:rPr>
       </w:pPr>
-      <w:r>
-        <w:rPr>
-          <w:noProof/>
-          <w:sz w:val="48"/>
-          <w:szCs w:val="48"/>
-        </w:rPr>
-        <w:t> </w:t>
-      </w:r>
+      <w:bookmarkStart w:id="0" w:name="_GoBack"/>
+      <w:bookmarkEnd w:id="0"/>
       <w:r>
         <w:rPr>
           <w:noProof/>
@@ -1932,8 +1926,6 @@
         </w:rPr>
         <w:br w:type="page"/>
       </w:r>
-      <w:bookmarkStart w:id="0" w:name="_GoBack"/>
-      <w:bookmarkEnd w:id="0"/>
     </w:p>
     <w:p>
       <w:pPr>
@@ -1948,15 +1940,7 @@
     </w:p>
     <w:p>
       <w:r>
-        <w:t xml:space="preserve">Questo System Design </w:t>
-      </w:r>
-      <w:proofErr w:type="spellStart"/>
-      <w:r>
-        <w:t>Document</w:t>
-      </w:r>
-      <w:proofErr w:type="spellEnd"/>
-      <w:r>
-        <w:t xml:space="preserve"> è stato creato per delineare il sistema proposto atto a rivoluzionare il modo </w:t>
+        <w:t xml:space="preserve">Questo System Design Document è stato creato per delineare il sistema proposto atto a rivoluzionare il modo </w:t>
       </w:r>
       <w:r>
         <w:t>in cui vengono gestite le strutture</w:t>
@@ -2670,15 +2654,7 @@
         <w:t>Una tabella “Nazionalità” che serve come registro delle nazionalità delle varie anagrafiche che vengono registrate.</w:t>
       </w:r>
       <w:r>
-        <w:t xml:space="preserve"> L’elenco completo delle nazionalità deve essere inserito da database in quanto non sarà possibile aggiungere nuove nazionalità da </w:t>
-      </w:r>
-      <w:proofErr w:type="spellStart"/>
-      <w:r>
-        <w:t>RooManager</w:t>
-      </w:r>
-      <w:proofErr w:type="spellEnd"/>
-      <w:r>
-        <w:t xml:space="preserve">. </w:t>
+        <w:t xml:space="preserve"> L’elenco completo delle nazionalità deve essere inserito da database in quanto non sarà possibile aggiungere nuove nazionalità da RooManager. </w:t>
       </w:r>
     </w:p>
     <w:p>
@@ -2774,15 +2750,7 @@
     </w:p>
     <w:p>
       <w:r>
-        <w:t>Una tabella “</w:t>
-      </w:r>
-      <w:proofErr w:type="spellStart"/>
-      <w:r>
-        <w:t>AnagraficaMansione</w:t>
-      </w:r>
-      <w:proofErr w:type="spellEnd"/>
-      <w:r>
-        <w:t xml:space="preserve">” </w:t>
+        <w:t xml:space="preserve">Una tabella “AnagraficaMansione” </w:t>
       </w:r>
       <w:r>
         <w:t>che contiene i seguenti campi: codice fiscale dell’anagrafica, password, nome struttura in cui l’anagrafica svolge la mansione, codice fiscale proprietario della struttura, il tipo di mansione.</w:t>
@@ -2795,15 +2763,7 @@
         </w:rPr>
       </w:pPr>
       <w:r>
-        <w:t>Una tabella “</w:t>
-      </w:r>
-      <w:proofErr w:type="spellStart"/>
-      <w:r>
-        <w:t>AnagraficaStanza</w:t>
-      </w:r>
-      <w:proofErr w:type="spellEnd"/>
-      <w:r>
-        <w:t xml:space="preserve">” </w:t>
+        <w:t xml:space="preserve">Una tabella “AnagraficaStanza” </w:t>
       </w:r>
       <w:r>
         <w:t>che contiene i campi: codice fiscale anagrafica assegnata alla stanza, numero della stanza, nome della struttura, codice fiscale proprietario della struttura, tipo, data ed ora d’ingresso, data ed ora d’uscita, costo.</w:t>
@@ -2870,20 +2830,10 @@
         <w:pStyle w:val="Titolo2"/>
       </w:pPr>
       <w:bookmarkStart w:id="14" w:name="_Toc445808148"/>
-      <w:proofErr w:type="spellStart"/>
-      <w:r>
-        <w:t>Boundary</w:t>
-      </w:r>
-      <w:proofErr w:type="spellEnd"/>
-      <w:r>
-        <w:t xml:space="preserve"> </w:t>
-      </w:r>
-      <w:proofErr w:type="spellStart"/>
-      <w:r>
-        <w:t>Conditions</w:t>
+      <w:r>
+        <w:t>Boundary Conditions</w:t>
       </w:r>
       <w:bookmarkEnd w:id="14"/>
-      <w:proofErr w:type="spellEnd"/>
       <w:r>
         <w:t xml:space="preserve"> </w:t>
       </w:r>
@@ -2916,15 +2866,7 @@
         <w:t>La chiusura del programma avviene normalmente chiudendo l’interfaccia tram</w:t>
       </w:r>
       <w:r>
-        <w:t xml:space="preserve">ite la X sulla barra superiore o tramite il bottone exit raggiungibile dalla barra del </w:t>
-      </w:r>
-      <w:proofErr w:type="spellStart"/>
-      <w:r>
-        <w:t>menu’</w:t>
-      </w:r>
-      <w:proofErr w:type="spellEnd"/>
-      <w:r>
-        <w:t>.</w:t>
+        <w:t>ite la X sulla barra superiore o tramite il bottone exit raggiungibile dalla barra del menu’.</w:t>
       </w:r>
       <w:r>
         <w:t xml:space="preserve"> </w:t>
@@ -3044,7 +2986,7 @@
         <w:noProof/>
         <w:color w:val="5B9BD5" w:themeColor="accent1"/>
       </w:rPr>
-      <w:t>3</w:t>
+      <w:t>1</w:t>
     </w:r>
     <w:r>
       <w:rPr>
@@ -3234,7 +3176,7 @@
         <v:path o:extrusionok="f" gradientshapeok="t" o:connecttype="rect"/>
         <o:lock v:ext="edit" aspectratio="t"/>
       </v:shapetype>
-      <v:shape id="_x0000_i1028" type="#_x0000_t75" style="width:10.7pt;height:10.7pt" o:bullet="t">
+      <v:shape id="_x0000_i1027" type="#_x0000_t75" style="width:10.7pt;height:10.7pt" o:bullet="t">
         <v:imagedata r:id="rId1" o:title="msoFBAB"/>
       </v:shape>
     </w:pict>
@@ -7725,7 +7667,7 @@
 </file>
 
 <file path=customXml/itemProps1.xml><?xml version="1.0" encoding="utf-8"?>
-<ds:datastoreItem xmlns:ds="http://schemas.openxmlformats.org/officeDocument/2006/customXml" ds:itemID="{CA747378-5F4A-8C48-B0E6-D5CC1CDED935}">
+<ds:datastoreItem xmlns:ds="http://schemas.openxmlformats.org/officeDocument/2006/customXml" ds:itemID="{D3B6F8FB-85F1-D44E-A717-4F56A1F5D837}">
   <ds:schemaRefs>
     <ds:schemaRef ds:uri="http://schemas.openxmlformats.org/officeDocument/2006/bibliography"/>
   </ds:schemaRefs>

</xml_diff>